<commit_message>
working on subsection 2.3
</commit_message>
<xml_diff>
--- a/projet_EHDS.docx
+++ b/projet_EHDS.docx
@@ -5671,7 +5671,13 @@
     <w:p/>
     <w:p>
       <w:r>
-        <w:t>Les flux d’intégration s’organisent autour de processus différenciés selon la finalité de l’usage. Les traitements de type batch permettent l’intégration de jeux de données historiques ou volumineux, tandis que des flux quasi temps réel répondent aux besoins de continuité des soins ou de surveillance sanitaire. Les transformations incluent la normalisation des formats, l’alignement sur des standards communs et l’application de mécanismes de pseudonymisation ou d’anonymisation. Pour les usages secondaires, les traitements sont exécutés dans des environnements sécurisés, limitant strictement les possibilités d’extraction et garantissant la traçabilité des accès.</w:t>
+        <w:t xml:space="preserve">Les flux d’intégration s’organisent autour de processus différenciés selon la finalité de l’usage. Les traitements de type batch permettent l’intégration de jeux de données historiques ou volumineux, tandis que des flux </w:t>
+      </w:r>
+      <w:r>
+        <w:t>quasi-temps</w:t>
+      </w:r>
+      <w:r>
+        <w:t xml:space="preserve"> réel répondent aux besoins de continuité des soins ou de surveillance sanitaire. Les transformations incluent la normalisation des formats, l’alignement sur des standards communs et l’application de mécanismes de pseudonymisation ou d’anonymisation. Pour les usages secondaires, les traitements sont exécutés dans des environnements sécurisés, limitant strictement les possibilités d’extraction et garantissant la traçabilité des accès.</w:t>
       </w:r>
     </w:p>
     <w:p>

</xml_diff>